<commit_message>
feat(migration): Implementar migración de base de datos para unificar campos de cargo y organización en puesto_completo
- Se creó el script `migrate_db_puesto_completo.py` para migrar datos de la estructura antigua a la nueva.
- Se añadió un nuevo campo `es_invitado_especial` y se mantuvo `abreviacion_org`.
- Se documentaron los pasos de migración en `COMO_EJECUTAR_MIGRACION.md`.
- Se actualizó la guía de plantilla DOCX para reflejar los cambios en las variables.
- Se implementó un script de migración adicional `migrate_db.py` para simplificar el modelo de invitados.
</commit_message>
<xml_diff>
--- a/Para pruebas de invitaciones/2025.3-FPiT-ISC--PLANTILLA-INVITACION-v01.docx
+++ b/Para pruebas de invitaciones/2025.3-FPiT-ISC--PLANTILLA-INVITACION-v01.docx
@@ -66,17 +66,14 @@
           <w:b/>
           <w:bCs/>
           <w:spacing w:val="-1"/>
-          <w:lang w:val="es-MX"/>
-        </w:rPr>
-      </w:pPr>
-      <w:proofErr w:type="gramStart"/>
+        </w:rPr>
+      </w:pPr>
       <w:r>
         <w:rPr>
           <w:rFonts w:ascii="Montserrat" w:hAnsi="Montserrat"/>
           <w:b/>
           <w:bCs/>
           <w:spacing w:val="-1"/>
-          <w:lang w:val="es-MX"/>
         </w:rPr>
         <w:t xml:space="preserve">{{ </w:t>
       </w:r>
@@ -87,53 +84,59 @@
           <w:b/>
           <w:bCs/>
           <w:spacing w:val="-1"/>
-          <w:lang w:val="es-MX"/>
-        </w:rPr>
-        <w:t>nombre</w:t>
-      </w:r>
-      <w:proofErr w:type="gramEnd"/>
+        </w:rPr>
+        <w:t>nombre_completo</w:t>
+      </w:r>
+      <w:proofErr w:type="spellEnd"/>
       <w:r>
         <w:rPr>
           <w:rFonts w:ascii="Montserrat" w:hAnsi="Montserrat"/>
           <w:b/>
           <w:bCs/>
           <w:spacing w:val="-1"/>
-          <w:lang w:val="es-MX"/>
-        </w:rPr>
-        <w:t>_</w:t>
-      </w:r>
-      <w:proofErr w:type="gramStart"/>
-      <w:r>
+        </w:rPr>
+        <w:t xml:space="preserve"> }}</w:t>
+      </w:r>
+    </w:p>
+    <w:p>
+      <w:pPr>
+        <w:pStyle w:val="Textoindependiente"/>
+        <w:jc w:val="both"/>
         <w:rPr>
           <w:rFonts w:ascii="Montserrat" w:hAnsi="Montserrat"/>
           <w:b/>
           <w:bCs/>
           <w:spacing w:val="-1"/>
-          <w:lang w:val="es-MX"/>
-        </w:rPr>
-        <w:t>completo</w:t>
-      </w:r>
-      <w:proofErr w:type="spellEnd"/>
+        </w:rPr>
+      </w:pPr>
       <w:r>
         <w:rPr>
           <w:rFonts w:ascii="Montserrat" w:hAnsi="Montserrat"/>
           <w:b/>
           <w:bCs/>
           <w:spacing w:val="-1"/>
-          <w:lang w:val="es-MX"/>
-        </w:rPr>
-        <w:t xml:space="preserve"> }</w:t>
-      </w:r>
-      <w:proofErr w:type="gramEnd"/>
+        </w:rPr>
+        <w:t xml:space="preserve">{{ </w:t>
+      </w:r>
+      <w:proofErr w:type="spellStart"/>
       <w:r>
         <w:rPr>
           <w:rFonts w:ascii="Montserrat" w:hAnsi="Montserrat"/>
           <w:b/>
           <w:bCs/>
           <w:spacing w:val="-1"/>
-          <w:lang w:val="es-MX"/>
-        </w:rPr>
-        <w:t>}</w:t>
+        </w:rPr>
+        <w:t>puesto_completo</w:t>
+      </w:r>
+      <w:proofErr w:type="spellEnd"/>
+      <w:r>
+        <w:rPr>
+          <w:rFonts w:ascii="Montserrat" w:hAnsi="Montserrat"/>
+          <w:b/>
+          <w:bCs/>
+          <w:spacing w:val="-1"/>
+        </w:rPr>
+        <w:t xml:space="preserve"> }}</w:t>
       </w:r>
     </w:p>
     <w:p>
@@ -145,7 +148,6 @@
           <w:b/>
           <w:bCs/>
           <w:spacing w:val="-1"/>
-          <w:lang w:val="es-MX"/>
         </w:rPr>
       </w:pPr>
       <w:r>
@@ -154,9 +156,8 @@
           <w:b/>
           <w:bCs/>
           <w:spacing w:val="-1"/>
-          <w:lang w:val="es-MX"/>
-        </w:rPr>
-        <w:t xml:space="preserve">{% </w:t>
+        </w:rPr>
+        <w:t xml:space="preserve">{{ </w:t>
       </w:r>
       <w:proofErr w:type="spellStart"/>
       <w:r>
@@ -165,9 +166,8 @@
           <w:b/>
           <w:bCs/>
           <w:spacing w:val="-1"/>
-          <w:lang w:val="es-MX"/>
-        </w:rPr>
-        <w:t>for</w:t>
+        </w:rPr>
+        <w:t>institucion</w:t>
       </w:r>
       <w:proofErr w:type="spellEnd"/>
       <w:r>
@@ -176,395 +176,83 @@
           <w:b/>
           <w:bCs/>
           <w:spacing w:val="-1"/>
+        </w:rPr>
+        <w:t xml:space="preserve"> }}</w:t>
+      </w:r>
+    </w:p>
+    <w:p>
+      <w:pPr>
+        <w:pStyle w:val="Textoindependiente"/>
+        <w:jc w:val="both"/>
+        <w:rPr>
+          <w:rFonts w:ascii="Montserrat" w:hAnsi="Montserrat"/>
+          <w:spacing w:val="-1"/>
+          <w:sz w:val="10"/>
+          <w:szCs w:val="10"/>
           <w:lang w:val="es-MX"/>
         </w:rPr>
-        <w:t xml:space="preserve"> puesto </w:t>
-      </w:r>
-      <w:proofErr w:type="gramStart"/>
-      <w:r>
+      </w:pPr>
+    </w:p>
+    <w:p>
+      <w:pPr>
+        <w:pStyle w:val="Textoindependiente"/>
+        <w:jc w:val="both"/>
         <w:rPr>
           <w:rFonts w:ascii="Montserrat" w:hAnsi="Montserrat"/>
           <w:b/>
           <w:bCs/>
           <w:spacing w:val="-1"/>
-          <w:lang w:val="es-MX"/>
-        </w:rPr>
-        <w:t>in puestos</w:t>
-      </w:r>
-      <w:proofErr w:type="gramEnd"/>
+        </w:rPr>
+      </w:pPr>
+      <w:r>
+        <w:rPr>
+          <w:rFonts w:ascii="Montserrat" w:hAnsi="Montserrat"/>
+          <w:spacing w:val="-1"/>
+        </w:rPr>
+        <w:t xml:space="preserve">El Instituto Tecnológico de Morelia, a través del Departamento </w:t>
+      </w:r>
+      <w:r>
+        <w:rPr>
+          <w:rFonts w:ascii="Montserrat" w:hAnsi="Montserrat"/>
+          <w:spacing w:val="-1"/>
+        </w:rPr>
+        <w:t>de Ingeniería en</w:t>
+      </w:r>
+      <w:r>
+        <w:rPr>
+          <w:rFonts w:ascii="Montserrat" w:hAnsi="Montserrat"/>
+          <w:spacing w:val="-1"/>
+        </w:rPr>
+        <w:t xml:space="preserve"> Sistemas y Computación, le extiende una cordial invitación a participar como </w:t>
+      </w:r>
       <w:r>
         <w:rPr>
           <w:rFonts w:ascii="Montserrat" w:hAnsi="Montserrat"/>
           <w:b/>
           <w:bCs/>
           <w:spacing w:val="-1"/>
-          <w:lang w:val="es-MX"/>
-        </w:rPr>
-        <w:t xml:space="preserve"> %}</w:t>
-      </w:r>
-    </w:p>
-    <w:p>
-      <w:pPr>
-        <w:pStyle w:val="Textoindependiente"/>
-        <w:jc w:val="both"/>
+        </w:rPr>
+        <w:t xml:space="preserve">{{ </w:t>
+      </w:r>
+      <w:proofErr w:type="spellStart"/>
+      <w:r>
         <w:rPr>
           <w:rFonts w:ascii="Montserrat" w:hAnsi="Montserrat"/>
           <w:b/>
           <w:bCs/>
           <w:spacing w:val="-1"/>
-          <w:lang w:val="es-MX"/>
-        </w:rPr>
-      </w:pPr>
-      <w:proofErr w:type="gramStart"/>
+        </w:rPr>
+        <w:t>caracter_invitacion</w:t>
+      </w:r>
+      <w:proofErr w:type="spellEnd"/>
       <w:r>
         <w:rPr>
           <w:rFonts w:ascii="Montserrat" w:hAnsi="Montserrat"/>
           <w:b/>
           <w:bCs/>
           <w:spacing w:val="-1"/>
-          <w:lang w:val="es-MX"/>
-        </w:rPr>
-        <w:t xml:space="preserve">{{ </w:t>
-      </w:r>
-      <w:proofErr w:type="spellStart"/>
-      <w:r>
-        <w:rPr>
-          <w:rFonts w:ascii="Montserrat" w:hAnsi="Montserrat"/>
-          <w:b/>
-          <w:bCs/>
-          <w:spacing w:val="-1"/>
-          <w:lang w:val="es-MX"/>
-        </w:rPr>
-        <w:t>puesto</w:t>
-      </w:r>
-      <w:proofErr w:type="gramEnd"/>
-      <w:r>
-        <w:rPr>
-          <w:rFonts w:ascii="Montserrat" w:hAnsi="Montserrat"/>
-          <w:b/>
-          <w:bCs/>
-          <w:spacing w:val="-1"/>
-          <w:lang w:val="es-MX"/>
-        </w:rPr>
-        <w:t>.</w:t>
-      </w:r>
-      <w:proofErr w:type="gramStart"/>
-      <w:r>
-        <w:rPr>
-          <w:rFonts w:ascii="Montserrat" w:hAnsi="Montserrat"/>
-          <w:b/>
-          <w:bCs/>
-          <w:spacing w:val="-1"/>
-          <w:lang w:val="es-MX"/>
-        </w:rPr>
-        <w:t>cargo</w:t>
-      </w:r>
-      <w:proofErr w:type="spellEnd"/>
-      <w:r>
-        <w:rPr>
-          <w:rFonts w:ascii="Montserrat" w:hAnsi="Montserrat"/>
-          <w:b/>
-          <w:bCs/>
-          <w:spacing w:val="-1"/>
-          <w:lang w:val="es-MX"/>
-        </w:rPr>
-        <w:t xml:space="preserve"> }}{</w:t>
-      </w:r>
-      <w:proofErr w:type="gramEnd"/>
-      <w:r>
-        <w:rPr>
-          <w:rFonts w:ascii="Montserrat" w:hAnsi="Montserrat"/>
-          <w:b/>
-          <w:bCs/>
-          <w:spacing w:val="-1"/>
-          <w:lang w:val="es-MX"/>
-        </w:rPr>
-        <w:t xml:space="preserve">% </w:t>
-      </w:r>
-      <w:proofErr w:type="spellStart"/>
-      <w:r>
-        <w:rPr>
-          <w:rFonts w:ascii="Montserrat" w:hAnsi="Montserrat"/>
-          <w:b/>
-          <w:bCs/>
-          <w:spacing w:val="-1"/>
-          <w:lang w:val="es-MX"/>
-        </w:rPr>
-        <w:t>if</w:t>
-      </w:r>
-      <w:proofErr w:type="spellEnd"/>
-      <w:r>
-        <w:rPr>
-          <w:rFonts w:ascii="Montserrat" w:hAnsi="Montserrat"/>
-          <w:b/>
-          <w:bCs/>
-          <w:spacing w:val="-1"/>
-          <w:lang w:val="es-MX"/>
-        </w:rPr>
-        <w:t xml:space="preserve"> </w:t>
-      </w:r>
-      <w:proofErr w:type="spellStart"/>
-      <w:proofErr w:type="gramStart"/>
-      <w:r>
-        <w:rPr>
-          <w:rFonts w:ascii="Montserrat" w:hAnsi="Montserrat"/>
-          <w:b/>
-          <w:bCs/>
-          <w:spacing w:val="-1"/>
-          <w:lang w:val="es-MX"/>
-        </w:rPr>
-        <w:t>puesto.organizacion</w:t>
-      </w:r>
-      <w:proofErr w:type="spellEnd"/>
-      <w:proofErr w:type="gramEnd"/>
-      <w:r>
-        <w:rPr>
-          <w:rFonts w:ascii="Montserrat" w:hAnsi="Montserrat"/>
-          <w:b/>
-          <w:bCs/>
-          <w:spacing w:val="-1"/>
-          <w:lang w:val="es-MX"/>
-        </w:rPr>
-        <w:t xml:space="preserve"> %} - </w:t>
-      </w:r>
-      <w:proofErr w:type="gramStart"/>
-      <w:r>
-        <w:rPr>
-          <w:rFonts w:ascii="Montserrat" w:hAnsi="Montserrat"/>
-          <w:b/>
-          <w:bCs/>
-          <w:spacing w:val="-1"/>
-          <w:lang w:val="es-MX"/>
-        </w:rPr>
-        <w:t xml:space="preserve">{{ </w:t>
-      </w:r>
-      <w:proofErr w:type="spellStart"/>
-      <w:r>
-        <w:rPr>
-          <w:rFonts w:ascii="Montserrat" w:hAnsi="Montserrat"/>
-          <w:b/>
-          <w:bCs/>
-          <w:spacing w:val="-1"/>
-          <w:lang w:val="es-MX"/>
-        </w:rPr>
-        <w:t>puesto</w:t>
-      </w:r>
-      <w:proofErr w:type="gramEnd"/>
-      <w:r>
-        <w:rPr>
-          <w:rFonts w:ascii="Montserrat" w:hAnsi="Montserrat"/>
-          <w:b/>
-          <w:bCs/>
-          <w:spacing w:val="-1"/>
-          <w:lang w:val="es-MX"/>
-        </w:rPr>
-        <w:t>.</w:t>
-      </w:r>
-      <w:proofErr w:type="gramStart"/>
-      <w:r>
-        <w:rPr>
-          <w:rFonts w:ascii="Montserrat" w:hAnsi="Montserrat"/>
-          <w:b/>
-          <w:bCs/>
-          <w:spacing w:val="-1"/>
-          <w:lang w:val="es-MX"/>
-        </w:rPr>
-        <w:t>organizacion</w:t>
-      </w:r>
-      <w:proofErr w:type="spellEnd"/>
-      <w:r>
-        <w:rPr>
-          <w:rFonts w:ascii="Montserrat" w:hAnsi="Montserrat"/>
-          <w:b/>
-          <w:bCs/>
-          <w:spacing w:val="-1"/>
-          <w:lang w:val="es-MX"/>
-        </w:rPr>
-        <w:t xml:space="preserve"> }}{</w:t>
-      </w:r>
-      <w:proofErr w:type="gramEnd"/>
-      <w:r>
-        <w:rPr>
-          <w:rFonts w:ascii="Montserrat" w:hAnsi="Montserrat"/>
-          <w:b/>
-          <w:bCs/>
-          <w:spacing w:val="-1"/>
-          <w:lang w:val="es-MX"/>
-        </w:rPr>
-        <w:t xml:space="preserve">% </w:t>
-      </w:r>
-      <w:proofErr w:type="spellStart"/>
-      <w:r>
-        <w:rPr>
-          <w:rFonts w:ascii="Montserrat" w:hAnsi="Montserrat"/>
-          <w:b/>
-          <w:bCs/>
-          <w:spacing w:val="-1"/>
-          <w:lang w:val="es-MX"/>
-        </w:rPr>
-        <w:t>endif</w:t>
-      </w:r>
-      <w:proofErr w:type="spellEnd"/>
-      <w:r>
-        <w:rPr>
-          <w:rFonts w:ascii="Montserrat" w:hAnsi="Montserrat"/>
-          <w:b/>
-          <w:bCs/>
-          <w:spacing w:val="-1"/>
-          <w:lang w:val="es-MX"/>
-        </w:rPr>
-        <w:t xml:space="preserve"> %}</w:t>
-      </w:r>
-    </w:p>
-    <w:p>
-      <w:pPr>
-        <w:pStyle w:val="Textoindependiente"/>
-        <w:jc w:val="both"/>
-        <w:rPr>
-          <w:rFonts w:ascii="Montserrat" w:hAnsi="Montserrat"/>
-          <w:b/>
-          <w:bCs/>
-          <w:spacing w:val="-1"/>
-          <w:lang w:val="es-MX"/>
-        </w:rPr>
-      </w:pPr>
-      <w:r>
-        <w:rPr>
-          <w:rFonts w:ascii="Montserrat" w:hAnsi="Montserrat"/>
-          <w:b/>
-          <w:bCs/>
-          <w:spacing w:val="-1"/>
-          <w:lang w:val="es-MX"/>
-        </w:rPr>
-        <w:t xml:space="preserve">{% </w:t>
-      </w:r>
-      <w:proofErr w:type="spellStart"/>
-      <w:r>
-        <w:rPr>
-          <w:rFonts w:ascii="Montserrat" w:hAnsi="Montserrat"/>
-          <w:b/>
-          <w:bCs/>
-          <w:spacing w:val="-1"/>
-          <w:lang w:val="es-MX"/>
-        </w:rPr>
-        <w:t>endfor</w:t>
-      </w:r>
-      <w:proofErr w:type="spellEnd"/>
-      <w:r>
-        <w:rPr>
-          <w:rFonts w:ascii="Montserrat" w:hAnsi="Montserrat"/>
-          <w:b/>
-          <w:bCs/>
-          <w:spacing w:val="-1"/>
-          <w:lang w:val="es-MX"/>
-        </w:rPr>
-        <w:t xml:space="preserve"> %}</w:t>
-      </w:r>
-    </w:p>
-    <w:p>
-      <w:pPr>
-        <w:pStyle w:val="Textoindependiente"/>
-        <w:jc w:val="both"/>
-        <w:rPr>
-          <w:rFonts w:ascii="Montserrat" w:hAnsi="Montserrat"/>
-          <w:spacing w:val="-1"/>
-          <w:sz w:val="8"/>
-          <w:szCs w:val="8"/>
-          <w:lang w:val="es-MX"/>
-        </w:rPr>
-      </w:pPr>
-    </w:p>
-    <w:p>
-      <w:pPr>
-        <w:pStyle w:val="Textoindependiente"/>
-        <w:jc w:val="both"/>
-        <w:rPr>
-          <w:rFonts w:ascii="Montserrat" w:hAnsi="Montserrat"/>
-          <w:b/>
-          <w:bCs/>
-          <w:spacing w:val="-1"/>
-        </w:rPr>
-      </w:pPr>
-      <w:r>
-        <w:rPr>
-          <w:rFonts w:ascii="Montserrat" w:hAnsi="Montserrat"/>
-          <w:spacing w:val="-1"/>
-        </w:rPr>
-        <w:t xml:space="preserve">El Instituto Tecnológico de Morelia, a través del Departamento </w:t>
-      </w:r>
-      <w:r>
-        <w:rPr>
-          <w:rFonts w:ascii="Montserrat" w:hAnsi="Montserrat"/>
-          <w:spacing w:val="-1"/>
-        </w:rPr>
-        <w:t>de Ingeniería en</w:t>
-      </w:r>
-      <w:r>
-        <w:rPr>
-          <w:rFonts w:ascii="Montserrat" w:hAnsi="Montserrat"/>
-          <w:spacing w:val="-1"/>
-        </w:rPr>
-        <w:t xml:space="preserve"> Sistemas y Computación, le extiende una cordial invitación a participar como </w:t>
-      </w:r>
-      <w:proofErr w:type="gramStart"/>
-      <w:r>
-        <w:rPr>
-          <w:rFonts w:ascii="Montserrat" w:hAnsi="Montserrat"/>
-          <w:b/>
-          <w:bCs/>
-          <w:spacing w:val="-1"/>
-        </w:rPr>
-        <w:t xml:space="preserve">{{ </w:t>
-      </w:r>
-      <w:proofErr w:type="spellStart"/>
-      <w:r>
-        <w:rPr>
-          <w:rFonts w:ascii="Montserrat" w:hAnsi="Montserrat"/>
-          <w:b/>
-          <w:bCs/>
-          <w:spacing w:val="-1"/>
-        </w:rPr>
-        <w:t>caracter</w:t>
-      </w:r>
-      <w:proofErr w:type="gramEnd"/>
-      <w:r>
-        <w:rPr>
-          <w:rFonts w:ascii="Montserrat" w:hAnsi="Montserrat"/>
-          <w:b/>
-          <w:bCs/>
-          <w:spacing w:val="-1"/>
-        </w:rPr>
-        <w:t>_</w:t>
-      </w:r>
-      <w:proofErr w:type="gramStart"/>
-      <w:r>
-        <w:rPr>
-          <w:rFonts w:ascii="Montserrat" w:hAnsi="Montserrat"/>
-          <w:b/>
-          <w:bCs/>
-          <w:spacing w:val="-1"/>
-        </w:rPr>
-        <w:t>invitacion</w:t>
-      </w:r>
-      <w:proofErr w:type="spellEnd"/>
-      <w:r>
-        <w:rPr>
-          <w:rFonts w:ascii="Montserrat" w:hAnsi="Montserrat"/>
-          <w:b/>
-          <w:bCs/>
-          <w:spacing w:val="-1"/>
-        </w:rPr>
-        <w:t xml:space="preserve"> }</w:t>
-      </w:r>
-      <w:proofErr w:type="gramEnd"/>
-      <w:r>
-        <w:rPr>
-          <w:rFonts w:ascii="Montserrat" w:hAnsi="Montserrat"/>
-          <w:b/>
-          <w:bCs/>
-          <w:spacing w:val="-1"/>
-        </w:rPr>
-        <w:t>}</w:t>
+        </w:rPr>
+        <w:t xml:space="preserve"> }}</w:t>
       </w:r>
       <w:r>
         <w:rPr>
@@ -768,7 +456,6 @@
         </w:rPr>
         <w:t xml:space="preserve">8ª Edición - </w:t>
       </w:r>
-      <w:proofErr w:type="gramStart"/>
       <w:r>
         <w:rPr>
           <w:rFonts w:ascii="Montserrat" w:hAnsi="Montserrat"/>
@@ -792,9 +479,9 @@
           <w:sz w:val="16"/>
           <w:szCs w:val="16"/>
         </w:rPr>
-        <w:t>edicion</w:t>
-      </w:r>
-      <w:proofErr w:type="gramEnd"/>
+        <w:t>edicion_evento</w:t>
+      </w:r>
+      <w:proofErr w:type="spellEnd"/>
       <w:r>
         <w:rPr>
           <w:rFonts w:ascii="Montserrat" w:hAnsi="Montserrat"/>
@@ -805,46 +492,7 @@
           <w:sz w:val="16"/>
           <w:szCs w:val="16"/>
         </w:rPr>
-        <w:t>_</w:t>
-      </w:r>
-      <w:proofErr w:type="gramStart"/>
-      <w:r>
-        <w:rPr>
-          <w:rFonts w:ascii="Montserrat" w:hAnsi="Montserrat"/>
-          <w:b/>
-          <w:bCs/>
-          <w:color w:val="2319EF"/>
-          <w:spacing w:val="-1"/>
-          <w:sz w:val="16"/>
-          <w:szCs w:val="16"/>
-        </w:rPr>
-        <w:t>evento</w:t>
-      </w:r>
-      <w:proofErr w:type="spellEnd"/>
-      <w:r>
-        <w:rPr>
-          <w:rFonts w:ascii="Montserrat" w:hAnsi="Montserrat"/>
-          <w:b/>
-          <w:bCs/>
-          <w:color w:val="2319EF"/>
-          <w:spacing w:val="-1"/>
-          <w:sz w:val="16"/>
-          <w:szCs w:val="16"/>
-        </w:rPr>
-        <w:t xml:space="preserve"> }</w:t>
-      </w:r>
-      <w:proofErr w:type="gramEnd"/>
-      <w:r>
-        <w:rPr>
-          <w:rFonts w:ascii="Montserrat" w:hAnsi="Montserrat"/>
-          <w:b/>
-          <w:bCs/>
-          <w:color w:val="2319EF"/>
-          <w:spacing w:val="-1"/>
-          <w:sz w:val="16"/>
-          <w:szCs w:val="16"/>
-        </w:rPr>
-        <w:t>}</w:t>
+        <w:t xml:space="preserve"> }}</w:t>
       </w:r>
     </w:p>
     <w:p>
@@ -1075,9 +723,8 @@
           <w:rFonts w:ascii="Montserrat" w:hAnsi="Montserrat"/>
           <w:spacing w:val="-1"/>
         </w:rPr>
-        <w:t xml:space="preserve"> se llevará a cabo el viernes </w:t>
-      </w:r>
-      <w:proofErr w:type="gramStart"/>
+        <w:t xml:space="preserve"> se llevará a cabo el </w:t>
+      </w:r>
       <w:r>
         <w:rPr>
           <w:rFonts w:ascii="Montserrat" w:hAnsi="Montserrat"/>
@@ -1091,23 +738,7 @@
           <w:rFonts w:ascii="Montserrat" w:hAnsi="Montserrat"/>
           <w:spacing w:val="-1"/>
         </w:rPr>
-        <w:t>fecha</w:t>
-      </w:r>
-      <w:proofErr w:type="gramEnd"/>
-      <w:r>
-        <w:rPr>
-          <w:rFonts w:ascii="Montserrat" w:hAnsi="Montserrat"/>
-          <w:spacing w:val="-1"/>
-        </w:rPr>
-        <w:t>_</w:t>
-      </w:r>
-      <w:proofErr w:type="gramStart"/>
-      <w:r>
-        <w:rPr>
-          <w:rFonts w:ascii="Montserrat" w:hAnsi="Montserrat"/>
-          <w:spacing w:val="-1"/>
-        </w:rPr>
-        <w:t>evento</w:t>
+        <w:t>fecha_evento</w:t>
       </w:r>
       <w:proofErr w:type="spellEnd"/>
       <w:r>
@@ -1115,15 +746,7 @@
           <w:rFonts w:ascii="Montserrat" w:hAnsi="Montserrat"/>
           <w:spacing w:val="-1"/>
         </w:rPr>
-        <w:t xml:space="preserve"> }</w:t>
-      </w:r>
-      <w:proofErr w:type="gramEnd"/>
-      <w:r>
-        <w:rPr>
-          <w:rFonts w:ascii="Montserrat" w:hAnsi="Montserrat"/>
-          <w:spacing w:val="-1"/>
-        </w:rPr>
-        <w:t>}</w:t>
+        <w:t xml:space="preserve"> }}</w:t>
       </w:r>
       <w:r>
         <w:rPr>
@@ -1314,7 +937,6 @@
         </w:rPr>
         <w:t xml:space="preserve">Morelia, Michoacán, </w:t>
       </w:r>
-      <w:proofErr w:type="gramStart"/>
       <w:r>
         <w:rPr>
           <w:rFonts w:ascii="Montserrat" w:hAnsi="Montserrat"/>
@@ -1328,23 +950,7 @@
           <w:rFonts w:ascii="Montserrat" w:hAnsi="Montserrat"/>
           <w:spacing w:val="-1"/>
         </w:rPr>
-        <w:t>fecha</w:t>
-      </w:r>
-      <w:proofErr w:type="gramEnd"/>
-      <w:r>
-        <w:rPr>
-          <w:rFonts w:ascii="Montserrat" w:hAnsi="Montserrat"/>
-          <w:spacing w:val="-1"/>
-        </w:rPr>
-        <w:t>_</w:t>
-      </w:r>
-      <w:proofErr w:type="gramStart"/>
-      <w:r>
-        <w:rPr>
-          <w:rFonts w:ascii="Montserrat" w:hAnsi="Montserrat"/>
-          <w:spacing w:val="-1"/>
-        </w:rPr>
-        <w:t>carta</w:t>
+        <w:t>fecha_carta</w:t>
       </w:r>
       <w:proofErr w:type="spellEnd"/>
       <w:r>
@@ -1352,15 +958,7 @@
           <w:rFonts w:ascii="Montserrat" w:hAnsi="Montserrat"/>
           <w:spacing w:val="-1"/>
         </w:rPr>
-        <w:t xml:space="preserve"> }</w:t>
-      </w:r>
-      <w:proofErr w:type="gramEnd"/>
-      <w:r>
-        <w:rPr>
-          <w:rFonts w:ascii="Montserrat" w:hAnsi="Montserrat"/>
-          <w:spacing w:val="-1"/>
-        </w:rPr>
-        <w:t>}</w:t>
+        <w:t xml:space="preserve"> }}</w:t>
       </w:r>
       <w:r>
         <w:rPr>
@@ -2281,7 +1879,7 @@
                               <w:szCs w:val="14"/>
                               <w:bdr w:val="none" w:sz="0" w:space="0" w:color="auto" w:frame="1"/>
                             </w:rPr>
-                            <w:t>1-2025.1-FPiT-ISC--INVITACION-v14-DISC</w:t>
+                            <w:t>2025.3-FPiT-ISC--PLANTILLA-INVITACION-v01</w:t>
                           </w:r>
                           <w:r>
                             <w:rPr>
@@ -2293,28 +1891,6 @@
                               <w:bdr w:val="none" w:sz="0" w:space="0" w:color="auto" w:frame="1"/>
                             </w:rPr>
                             <w:fldChar w:fldCharType="end"/>
-                          </w:r>
-                          <w:r>
-                            <w:rPr>
-                              <w:rStyle w:val="normaltextrun"/>
-                              <w:rFonts w:ascii="Montserrat Medium" w:hAnsi="Montserrat Medium"/>
-                              <w:color w:val="737373"/>
-                              <w:sz w:val="16"/>
-                              <w:szCs w:val="16"/>
-                              <w:bdr w:val="none" w:sz="0" w:space="0" w:color="auto" w:frame="1"/>
-                            </w:rPr>
-                            <w:tab/>
-                          </w:r>
-                          <w:r>
-                            <w:rPr>
-                              <w:rStyle w:val="normaltextrun"/>
-                              <w:rFonts w:ascii="Montserrat Medium" w:hAnsi="Montserrat Medium"/>
-                              <w:color w:val="737373"/>
-                              <w:sz w:val="16"/>
-                              <w:szCs w:val="16"/>
-                              <w:bdr w:val="none" w:sz="0" w:space="0" w:color="auto" w:frame="1"/>
-                            </w:rPr>
-                            <w:tab/>
                           </w:r>
                         </w:p>
                       </w:txbxContent>
@@ -2384,6 +1960,7 @@
                       </w:rPr>
                       <w:t xml:space="preserve">1500, </w:t>
                     </w:r>
+                    <w:proofErr w:type="spellStart"/>
                     <w:r>
                       <w:rPr>
                         <w:rFonts w:ascii="Noto Sans" w:hAnsi="Noto Sans" w:cs="Noto Sans"/>
@@ -2406,8 +1983,9 @@
                         <w:szCs w:val="13"/>
                         <w:lang w:val="pt-BR"/>
                       </w:rPr>
-                      <w:t xml:space="preserve">lonia Lomas de </w:t>
+                      <w:t>lonia</w:t>
                     </w:r>
+                    <w:proofErr w:type="spellEnd"/>
                     <w:r>
                       <w:rPr>
                         <w:rFonts w:ascii="Noto Sans" w:hAnsi="Noto Sans" w:cs="Noto Sans"/>
@@ -2418,7 +1996,33 @@
                         <w:szCs w:val="13"/>
                         <w:lang w:val="pt-BR"/>
                       </w:rPr>
-                      <w:t>Santiaguito C.P.</w:t>
+                      <w:t xml:space="preserve"> Lomas de </w:t>
+                    </w:r>
+                    <w:proofErr w:type="spellStart"/>
+                    <w:r>
+                      <w:rPr>
+                        <w:rFonts w:ascii="Noto Sans" w:hAnsi="Noto Sans" w:cs="Noto Sans"/>
+                        <w:b/>
+                        <w:bCs/>
+                        <w:color w:val="4D192A"/>
+                        <w:sz w:val="13"/>
+                        <w:szCs w:val="13"/>
+                        <w:lang w:val="pt-BR"/>
+                      </w:rPr>
+                      <w:t>Santiaguito</w:t>
+                    </w:r>
+                    <w:proofErr w:type="spellEnd"/>
+                    <w:r>
+                      <w:rPr>
+                        <w:rFonts w:ascii="Noto Sans" w:hAnsi="Noto Sans" w:cs="Noto Sans"/>
+                        <w:b/>
+                        <w:bCs/>
+                        <w:color w:val="4D192A"/>
+                        <w:sz w:val="13"/>
+                        <w:szCs w:val="13"/>
+                        <w:lang w:val="pt-BR"/>
+                      </w:rPr>
+                      <w:t xml:space="preserve"> C.P.</w:t>
                     </w:r>
                     <w:r>
                       <w:rPr>
@@ -2474,6 +2078,7 @@
                         <w:lang w:val="pt-BR"/>
                       </w:rPr>
                     </w:pPr>
+                    <w:proofErr w:type="spellStart"/>
                     <w:r>
                       <w:rPr>
                         <w:rFonts w:ascii="Noto Sans" w:hAnsi="Noto Sans" w:cs="Noto Sans"/>
@@ -2486,6 +2091,7 @@
                       </w:rPr>
                       <w:t>Morelia</w:t>
                     </w:r>
+                    <w:proofErr w:type="spellEnd"/>
                     <w:r>
                       <w:rPr>
                         <w:rFonts w:ascii="Noto Sans" w:hAnsi="Noto Sans" w:cs="Noto Sans"/>
@@ -2498,6 +2104,7 @@
                       </w:rPr>
                       <w:t xml:space="preserve">, </w:t>
                     </w:r>
+                    <w:proofErr w:type="spellStart"/>
                     <w:r>
                       <w:rPr>
                         <w:rFonts w:ascii="Noto Sans" w:hAnsi="Noto Sans" w:cs="Noto Sans"/>
@@ -2510,6 +2117,7 @@
                       </w:rPr>
                       <w:t>Michoacán</w:t>
                     </w:r>
+                    <w:proofErr w:type="spellEnd"/>
                     <w:r>
                       <w:rPr>
                         <w:rFonts w:ascii="Noto Sans" w:hAnsi="Noto Sans" w:cs="Noto Sans"/>
@@ -2824,7 +2432,7 @@
                         <w:szCs w:val="14"/>
                         <w:bdr w:val="none" w:sz="0" w:space="0" w:color="auto" w:frame="1"/>
                       </w:rPr>
-                      <w:t>1-2025.1-FPiT-ISC--INVITACION-v14-DISC</w:t>
+                      <w:t>2025.3-FPiT-ISC--PLANTILLA-INVITACION-v01</w:t>
                     </w:r>
                     <w:r>
                       <w:rPr>
@@ -2836,28 +2444,6 @@
                         <w:bdr w:val="none" w:sz="0" w:space="0" w:color="auto" w:frame="1"/>
                       </w:rPr>
                       <w:fldChar w:fldCharType="end"/>
-                    </w:r>
-                    <w:r>
-                      <w:rPr>
-                        <w:rStyle w:val="normaltextrun"/>
-                        <w:rFonts w:ascii="Montserrat Medium" w:hAnsi="Montserrat Medium"/>
-                        <w:color w:val="737373"/>
-                        <w:sz w:val="16"/>
-                        <w:szCs w:val="16"/>
-                        <w:bdr w:val="none" w:sz="0" w:space="0" w:color="auto" w:frame="1"/>
-                      </w:rPr>
-                      <w:tab/>
-                    </w:r>
-                    <w:r>
-                      <w:rPr>
-                        <w:rStyle w:val="normaltextrun"/>
-                        <w:rFonts w:ascii="Montserrat Medium" w:hAnsi="Montserrat Medium"/>
-                        <w:color w:val="737373"/>
-                        <w:sz w:val="16"/>
-                        <w:szCs w:val="16"/>
-                        <w:bdr w:val="none" w:sz="0" w:space="0" w:color="auto" w:frame="1"/>
-                      </w:rPr>
-                      <w:tab/>
                     </w:r>
                   </w:p>
                 </w:txbxContent>
@@ -3523,7 +3109,7 @@
                               <w:sz w:val="14"/>
                               <w:szCs w:val="14"/>
                             </w:rPr>
-                            <w:t>Departamento de Ingeniería en Sistemas y Computación</w:t>
+                            <w:t>Departamento de Sistemas y Computación</w:t>
                           </w:r>
                         </w:p>
                         <w:p>
@@ -3690,7 +3276,7 @@
                         <w:sz w:val="14"/>
                         <w:szCs w:val="14"/>
                       </w:rPr>
-                      <w:t>Departamento de Ingeniería en Sistemas y Computación</w:t>
+                      <w:t>Departamento de Sistemas y Computación</w:t>
                     </w:r>
                   </w:p>
                   <w:p>
@@ -5709,6 +5295,18 @@
   <wne:recipientData>
     <wne:active wne:val="1"/>
     <wne:hash wne:val="2063272873"/>
+  </wne:recipientData>
+  <wne:recipientData>
+    <wne:active wne:val="1"/>
+  </wne:recipientData>
+  <wne:recipientData>
+    <wne:active wne:val="1"/>
+  </wne:recipientData>
+  <wne:recipientData>
+    <wne:active wne:val="1"/>
+  </wne:recipientData>
+  <wne:recipientData>
+    <wne:active wne:val="1"/>
   </wne:recipientData>
   <wne:recipientData>
     <wne:active wne:val="1"/>

</xml_diff>